<commit_message>
Report containing detailed description of the business understanding and solution.
Report containing detailed description of the business understanding and solution.
</commit_message>
<xml_diff>
--- a/Final Report_v0.1.docx
+++ b/Final Report_v0.1.docx
@@ -82,6 +82,7 @@
         </w:numPr>
         <w:rPr>
           <w:rFonts w:ascii="Times New Roman" w:hAnsi="Times New Roman" w:cs="Times New Roman"/>
+          <w:b/>
           <w:sz w:val="32"/>
           <w:szCs w:val="32"/>
           <w:u w:val="single"/>
@@ -90,6 +91,7 @@
       <w:r>
         <w:rPr>
           <w:rFonts w:ascii="Times New Roman" w:hAnsi="Times New Roman" w:cs="Times New Roman"/>
+          <w:b/>
           <w:sz w:val="32"/>
           <w:szCs w:val="32"/>
           <w:u w:val="single"/>
@@ -224,6 +226,7 @@
         </w:numPr>
         <w:rPr>
           <w:rFonts w:ascii="Times New Roman" w:hAnsi="Times New Roman" w:cs="Times New Roman"/>
+          <w:b/>
           <w:sz w:val="32"/>
           <w:szCs w:val="32"/>
           <w:u w:val="single"/>
@@ -232,6 +235,7 @@
       <w:r>
         <w:rPr>
           <w:rFonts w:ascii="Times New Roman" w:hAnsi="Times New Roman" w:cs="Times New Roman"/>
+          <w:b/>
           <w:sz w:val="32"/>
           <w:szCs w:val="32"/>
           <w:u w:val="single"/>
@@ -288,6 +292,7 @@
         </w:numPr>
         <w:rPr>
           <w:rFonts w:ascii="Times New Roman" w:hAnsi="Times New Roman" w:cs="Times New Roman"/>
+          <w:b/>
           <w:sz w:val="32"/>
           <w:szCs w:val="32"/>
         </w:rPr>
@@ -295,6 +300,7 @@
       <w:r>
         <w:rPr>
           <w:rFonts w:ascii="Times New Roman" w:hAnsi="Times New Roman" w:cs="Times New Roman"/>
+          <w:b/>
           <w:sz w:val="32"/>
           <w:szCs w:val="32"/>
           <w:u w:val="single"/>
@@ -511,6 +517,843 @@
         </w:rPr>
         <w:t>Also, some columns are of type object which are need to be converted to numeric type for the ease in our model building.</w:t>
       </w:r>
+    </w:p>
+    <w:p>
+      <w:pPr>
+        <w:pStyle w:val="ListParagraph"/>
+        <w:ind w:left="1440"/>
+        <w:rPr>
+          <w:rFonts w:ascii="Times New Roman" w:hAnsi="Times New Roman" w:cs="Times New Roman"/>
+          <w:sz w:val="24"/>
+          <w:szCs w:val="24"/>
+        </w:rPr>
+      </w:pPr>
+    </w:p>
+    <w:p>
+      <w:pPr>
+        <w:pStyle w:val="ListParagraph"/>
+        <w:numPr>
+          <w:ilvl w:val="0"/>
+          <w:numId w:val="1"/>
+        </w:numPr>
+        <w:rPr>
+          <w:rFonts w:ascii="Times New Roman" w:hAnsi="Times New Roman" w:cs="Times New Roman"/>
+          <w:b/>
+          <w:sz w:val="24"/>
+          <w:szCs w:val="24"/>
+          <w:u w:val="single"/>
+        </w:rPr>
+      </w:pPr>
+      <w:r>
+        <w:rPr>
+          <w:rFonts w:ascii="Times New Roman" w:hAnsi="Times New Roman" w:cs="Times New Roman"/>
+          <w:b/>
+          <w:sz w:val="32"/>
+          <w:szCs w:val="32"/>
+          <w:u w:val="single"/>
+        </w:rPr>
+        <w:t>Methodology:</w:t>
+      </w:r>
+    </w:p>
+    <w:p>
+      <w:pPr>
+        <w:pStyle w:val="NormalWeb"/>
+        <w:shd w:val="clear" w:color="auto" w:fill="FFFFFF"/>
+        <w:rPr>
+          <w:color w:val="08090A"/>
+        </w:rPr>
+      </w:pPr>
+      <w:r>
+        <w:rPr>
+          <w:rFonts w:eastAsiaTheme="minorHAnsi"/>
+        </w:rPr>
+        <w:tab/>
+      </w:r>
+      <w:r>
+        <w:rPr>
+          <w:color w:val="08090A"/>
+        </w:rPr>
+        <w:t>Our data is now ready to be fed into machine learning models.</w:t>
+      </w:r>
+    </w:p>
+    <w:p>
+      <w:pPr>
+        <w:shd w:val="clear" w:color="auto" w:fill="FFFFFF"/>
+        <w:spacing w:before="100" w:beforeAutospacing="1" w:after="100" w:afterAutospacing="1" w:line="240" w:lineRule="auto"/>
+        <w:rPr>
+          <w:rFonts w:ascii="Times New Roman" w:eastAsia="Times New Roman" w:hAnsi="Times New Roman" w:cs="Times New Roman"/>
+          <w:color w:val="08090A"/>
+          <w:sz w:val="24"/>
+          <w:szCs w:val="24"/>
+        </w:rPr>
+      </w:pPr>
+      <w:r>
+        <w:rPr>
+          <w:rFonts w:ascii="Times New Roman" w:eastAsia="Times New Roman" w:hAnsi="Times New Roman" w:cs="Times New Roman"/>
+          <w:color w:val="08090A"/>
+          <w:sz w:val="24"/>
+          <w:szCs w:val="24"/>
+        </w:rPr>
+        <w:tab/>
+      </w:r>
+      <w:r>
+        <w:rPr>
+          <w:rFonts w:ascii="Times New Roman" w:eastAsia="Times New Roman" w:hAnsi="Times New Roman" w:cs="Times New Roman"/>
+          <w:color w:val="08090A"/>
+          <w:sz w:val="24"/>
+          <w:szCs w:val="24"/>
+        </w:rPr>
+        <w:t>We will use the following models:</w:t>
+      </w:r>
+    </w:p>
+    <w:p>
+      <w:pPr>
+        <w:shd w:val="clear" w:color="auto" w:fill="FFFFFF"/>
+        <w:spacing w:beforeAutospacing="1" w:after="100" w:afterAutospacing="1" w:line="240" w:lineRule="auto"/>
+        <w:outlineLvl w:val="4"/>
+        <w:rPr>
+          <w:rFonts w:ascii="Times New Roman" w:eastAsia="Times New Roman" w:hAnsi="Times New Roman" w:cs="Times New Roman"/>
+          <w:b/>
+          <w:bCs/>
+          <w:color w:val="08090A"/>
+          <w:sz w:val="24"/>
+          <w:szCs w:val="24"/>
+        </w:rPr>
+      </w:pPr>
+      <w:bookmarkStart w:id="0" w:name="knearest-neighbor-knn"/>
+      <w:bookmarkEnd w:id="0"/>
+      <w:r>
+        <w:rPr>
+          <w:rFonts w:ascii="Times New Roman" w:eastAsia="Times New Roman" w:hAnsi="Times New Roman" w:cs="Times New Roman"/>
+          <w:b/>
+          <w:bCs/>
+          <w:color w:val="08090A"/>
+          <w:sz w:val="24"/>
+          <w:szCs w:val="24"/>
+        </w:rPr>
+        <w:tab/>
+      </w:r>
+      <w:r>
+        <w:rPr>
+          <w:rFonts w:ascii="Times New Roman" w:eastAsia="Times New Roman" w:hAnsi="Times New Roman" w:cs="Times New Roman"/>
+          <w:b/>
+          <w:bCs/>
+          <w:color w:val="08090A"/>
+          <w:sz w:val="24"/>
+          <w:szCs w:val="24"/>
+        </w:rPr>
+        <w:t>K-Nearest Neighbor (KNN)</w:t>
+      </w:r>
+    </w:p>
+    <w:p>
+      <w:pPr>
+        <w:shd w:val="clear" w:color="auto" w:fill="FFFFFF"/>
+        <w:spacing w:before="100" w:beforeAutospacing="1" w:after="100" w:afterAutospacing="1" w:line="240" w:lineRule="auto"/>
+        <w:rPr>
+          <w:rFonts w:ascii="Times New Roman" w:eastAsia="Times New Roman" w:hAnsi="Times New Roman" w:cs="Times New Roman"/>
+          <w:color w:val="08090A"/>
+          <w:sz w:val="24"/>
+          <w:szCs w:val="24"/>
+        </w:rPr>
+      </w:pPr>
+      <w:r>
+        <w:rPr>
+          <w:rFonts w:ascii="Times New Roman" w:eastAsia="Times New Roman" w:hAnsi="Times New Roman" w:cs="Times New Roman"/>
+          <w:color w:val="08090A"/>
+          <w:sz w:val="24"/>
+          <w:szCs w:val="24"/>
+        </w:rPr>
+        <w:tab/>
+      </w:r>
+      <w:r>
+        <w:rPr>
+          <w:rFonts w:ascii="Times New Roman" w:eastAsia="Times New Roman" w:hAnsi="Times New Roman" w:cs="Times New Roman"/>
+          <w:color w:val="08090A"/>
+          <w:sz w:val="24"/>
+          <w:szCs w:val="24"/>
+        </w:rPr>
+        <w:t xml:space="preserve">KNN will help us predict the severity code of an outcome by finding the most similar to </w:t>
+      </w:r>
+      <w:r>
+        <w:rPr>
+          <w:rFonts w:ascii="Times New Roman" w:eastAsia="Times New Roman" w:hAnsi="Times New Roman" w:cs="Times New Roman"/>
+          <w:color w:val="08090A"/>
+          <w:sz w:val="24"/>
+          <w:szCs w:val="24"/>
+        </w:rPr>
+        <w:tab/>
+      </w:r>
+      <w:r>
+        <w:rPr>
+          <w:rFonts w:ascii="Times New Roman" w:eastAsia="Times New Roman" w:hAnsi="Times New Roman" w:cs="Times New Roman"/>
+          <w:color w:val="08090A"/>
+          <w:sz w:val="24"/>
+          <w:szCs w:val="24"/>
+        </w:rPr>
+        <w:t>data point within k distance.</w:t>
+      </w:r>
+    </w:p>
+    <w:p>
+      <w:pPr>
+        <w:shd w:val="clear" w:color="auto" w:fill="FFFFFF"/>
+        <w:spacing w:beforeAutospacing="1" w:after="100" w:afterAutospacing="1" w:line="240" w:lineRule="auto"/>
+        <w:outlineLvl w:val="4"/>
+        <w:rPr>
+          <w:rFonts w:ascii="Times New Roman" w:eastAsia="Times New Roman" w:hAnsi="Times New Roman" w:cs="Times New Roman"/>
+          <w:b/>
+          <w:bCs/>
+          <w:color w:val="08090A"/>
+          <w:sz w:val="24"/>
+          <w:szCs w:val="24"/>
+        </w:rPr>
+      </w:pPr>
+      <w:bookmarkStart w:id="1" w:name="decision-tree"/>
+      <w:bookmarkEnd w:id="1"/>
+      <w:r>
+        <w:rPr>
+          <w:rFonts w:ascii="Times New Roman" w:eastAsia="Times New Roman" w:hAnsi="Times New Roman" w:cs="Times New Roman"/>
+          <w:b/>
+          <w:bCs/>
+          <w:color w:val="08090A"/>
+          <w:sz w:val="24"/>
+          <w:szCs w:val="24"/>
+        </w:rPr>
+        <w:tab/>
+      </w:r>
+      <w:r>
+        <w:rPr>
+          <w:rFonts w:ascii="Times New Roman" w:eastAsia="Times New Roman" w:hAnsi="Times New Roman" w:cs="Times New Roman"/>
+          <w:b/>
+          <w:bCs/>
+          <w:color w:val="08090A"/>
+          <w:sz w:val="24"/>
+          <w:szCs w:val="24"/>
+        </w:rPr>
+        <w:t>Decision Tree</w:t>
+      </w:r>
+    </w:p>
+    <w:p>
+      <w:pPr>
+        <w:shd w:val="clear" w:color="auto" w:fill="FFFFFF"/>
+        <w:spacing w:before="100" w:beforeAutospacing="1" w:after="100" w:afterAutospacing="1" w:line="240" w:lineRule="auto"/>
+        <w:rPr>
+          <w:rFonts w:ascii="Times New Roman" w:eastAsia="Times New Roman" w:hAnsi="Times New Roman" w:cs="Times New Roman"/>
+          <w:color w:val="08090A"/>
+          <w:sz w:val="24"/>
+          <w:szCs w:val="24"/>
+        </w:rPr>
+      </w:pPr>
+      <w:r>
+        <w:rPr>
+          <w:rFonts w:ascii="Times New Roman" w:eastAsia="Times New Roman" w:hAnsi="Times New Roman" w:cs="Times New Roman"/>
+          <w:color w:val="08090A"/>
+          <w:sz w:val="24"/>
+          <w:szCs w:val="24"/>
+        </w:rPr>
+        <w:tab/>
+      </w:r>
+      <w:r>
+        <w:rPr>
+          <w:rFonts w:ascii="Times New Roman" w:eastAsia="Times New Roman" w:hAnsi="Times New Roman" w:cs="Times New Roman"/>
+          <w:color w:val="08090A"/>
+          <w:sz w:val="24"/>
+          <w:szCs w:val="24"/>
+        </w:rPr>
+        <w:t xml:space="preserve">A decision tree model gives us a layout of all possible outcomes so we can fully analyze </w:t>
+      </w:r>
+      <w:r>
+        <w:rPr>
+          <w:rFonts w:ascii="Times New Roman" w:eastAsia="Times New Roman" w:hAnsi="Times New Roman" w:cs="Times New Roman"/>
+          <w:color w:val="08090A"/>
+          <w:sz w:val="24"/>
+          <w:szCs w:val="24"/>
+        </w:rPr>
+        <w:tab/>
+        <w:t>the cons</w:t>
+      </w:r>
+      <w:r>
+        <w:rPr>
+          <w:rFonts w:ascii="Times New Roman" w:eastAsia="Times New Roman" w:hAnsi="Times New Roman" w:cs="Times New Roman"/>
+          <w:color w:val="08090A"/>
+          <w:sz w:val="24"/>
+          <w:szCs w:val="24"/>
+        </w:rPr>
+        <w:t xml:space="preserve">equences of a decision. It context, the decision tree observes all possible </w:t>
+      </w:r>
+      <w:r>
+        <w:rPr>
+          <w:rFonts w:ascii="Times New Roman" w:eastAsia="Times New Roman" w:hAnsi="Times New Roman" w:cs="Times New Roman"/>
+          <w:color w:val="08090A"/>
+          <w:sz w:val="24"/>
+          <w:szCs w:val="24"/>
+        </w:rPr>
+        <w:tab/>
+      </w:r>
+      <w:r>
+        <w:rPr>
+          <w:rFonts w:ascii="Times New Roman" w:eastAsia="Times New Roman" w:hAnsi="Times New Roman" w:cs="Times New Roman"/>
+          <w:color w:val="08090A"/>
+          <w:sz w:val="24"/>
+          <w:szCs w:val="24"/>
+        </w:rPr>
+        <w:t>outcomes of different weather conditions.</w:t>
+      </w:r>
+    </w:p>
+    <w:p>
+      <w:pPr>
+        <w:shd w:val="clear" w:color="auto" w:fill="FFFFFF"/>
+        <w:spacing w:beforeAutospacing="1" w:after="100" w:afterAutospacing="1" w:line="240" w:lineRule="auto"/>
+        <w:outlineLvl w:val="4"/>
+        <w:rPr>
+          <w:rFonts w:ascii="Times New Roman" w:eastAsia="Times New Roman" w:hAnsi="Times New Roman" w:cs="Times New Roman"/>
+          <w:b/>
+          <w:bCs/>
+          <w:color w:val="08090A"/>
+          <w:sz w:val="24"/>
+          <w:szCs w:val="24"/>
+        </w:rPr>
+      </w:pPr>
+      <w:bookmarkStart w:id="2" w:name="logistic-regression"/>
+      <w:bookmarkEnd w:id="2"/>
+      <w:r>
+        <w:rPr>
+          <w:rFonts w:ascii="Times New Roman" w:eastAsia="Times New Roman" w:hAnsi="Times New Roman" w:cs="Times New Roman"/>
+          <w:b/>
+          <w:bCs/>
+          <w:color w:val="08090A"/>
+          <w:sz w:val="24"/>
+          <w:szCs w:val="24"/>
+        </w:rPr>
+        <w:tab/>
+      </w:r>
+      <w:r>
+        <w:rPr>
+          <w:rFonts w:ascii="Times New Roman" w:eastAsia="Times New Roman" w:hAnsi="Times New Roman" w:cs="Times New Roman"/>
+          <w:b/>
+          <w:bCs/>
+          <w:color w:val="08090A"/>
+          <w:sz w:val="24"/>
+          <w:szCs w:val="24"/>
+        </w:rPr>
+        <w:t>Logistic Regression</w:t>
+      </w:r>
+    </w:p>
+    <w:p>
+      <w:pPr>
+        <w:shd w:val="clear" w:color="auto" w:fill="FFFFFF"/>
+        <w:spacing w:before="100" w:beforeAutospacing="1" w:after="100" w:afterAutospacing="1" w:line="240" w:lineRule="auto"/>
+        <w:rPr>
+          <w:rFonts w:ascii="Times New Roman" w:eastAsia="Times New Roman" w:hAnsi="Times New Roman" w:cs="Times New Roman"/>
+          <w:color w:val="08090A"/>
+          <w:sz w:val="24"/>
+          <w:szCs w:val="24"/>
+        </w:rPr>
+      </w:pPr>
+      <w:r>
+        <w:rPr>
+          <w:rFonts w:ascii="Times New Roman" w:eastAsia="Times New Roman" w:hAnsi="Times New Roman" w:cs="Times New Roman"/>
+          <w:color w:val="08090A"/>
+          <w:sz w:val="24"/>
+          <w:szCs w:val="24"/>
+        </w:rPr>
+        <w:tab/>
+      </w:r>
+      <w:r>
+        <w:rPr>
+          <w:rFonts w:ascii="Times New Roman" w:eastAsia="Times New Roman" w:hAnsi="Times New Roman" w:cs="Times New Roman"/>
+          <w:color w:val="08090A"/>
+          <w:sz w:val="24"/>
+          <w:szCs w:val="24"/>
+        </w:rPr>
+        <w:t xml:space="preserve">Because our dataset only provides us with two severity code outcomes, our model will </w:t>
+      </w:r>
+      <w:r>
+        <w:rPr>
+          <w:rFonts w:ascii="Times New Roman" w:eastAsia="Times New Roman" w:hAnsi="Times New Roman" w:cs="Times New Roman"/>
+          <w:color w:val="08090A"/>
+          <w:sz w:val="24"/>
+          <w:szCs w:val="24"/>
+        </w:rPr>
+        <w:tab/>
+      </w:r>
+      <w:r>
+        <w:rPr>
+          <w:rFonts w:ascii="Times New Roman" w:eastAsia="Times New Roman" w:hAnsi="Times New Roman" w:cs="Times New Roman"/>
+          <w:color w:val="08090A"/>
+          <w:sz w:val="24"/>
+          <w:szCs w:val="24"/>
+        </w:rPr>
+        <w:t xml:space="preserve">only predict one of those two classes. This makes our data binary, which is perfect to use </w:t>
+      </w:r>
+      <w:r>
+        <w:rPr>
+          <w:rFonts w:ascii="Times New Roman" w:eastAsia="Times New Roman" w:hAnsi="Times New Roman" w:cs="Times New Roman"/>
+          <w:color w:val="08090A"/>
+          <w:sz w:val="24"/>
+          <w:szCs w:val="24"/>
+        </w:rPr>
+        <w:tab/>
+      </w:r>
+      <w:r>
+        <w:rPr>
+          <w:rFonts w:ascii="Times New Roman" w:eastAsia="Times New Roman" w:hAnsi="Times New Roman" w:cs="Times New Roman"/>
+          <w:color w:val="08090A"/>
+          <w:sz w:val="24"/>
+          <w:szCs w:val="24"/>
+        </w:rPr>
+        <w:t>with logistic regression.</w:t>
+      </w:r>
+    </w:p>
+    <w:p>
+      <w:pPr>
+        <w:pStyle w:val="ListParagraph"/>
+        <w:numPr>
+          <w:ilvl w:val="0"/>
+          <w:numId w:val="1"/>
+        </w:numPr>
+        <w:shd w:val="clear" w:color="auto" w:fill="FFFFFF"/>
+        <w:spacing w:before="100" w:beforeAutospacing="1" w:after="100" w:afterAutospacing="1" w:line="240" w:lineRule="auto"/>
+        <w:rPr>
+          <w:rFonts w:ascii="Times New Roman" w:eastAsia="Times New Roman" w:hAnsi="Times New Roman" w:cs="Times New Roman"/>
+          <w:b/>
+          <w:color w:val="08090A"/>
+          <w:sz w:val="24"/>
+          <w:szCs w:val="24"/>
+          <w:u w:val="single"/>
+        </w:rPr>
+      </w:pPr>
+      <w:r>
+        <w:rPr>
+          <w:rFonts w:ascii="Times New Roman" w:eastAsia="Times New Roman" w:hAnsi="Times New Roman" w:cs="Times New Roman"/>
+          <w:b/>
+          <w:color w:val="08090A"/>
+          <w:sz w:val="32"/>
+          <w:szCs w:val="32"/>
+          <w:u w:val="single"/>
+        </w:rPr>
+        <w:t>Result and Evaluation:</w:t>
+      </w:r>
+    </w:p>
+    <w:p>
+      <w:pPr>
+        <w:pStyle w:val="ListParagraph"/>
+        <w:rPr>
+          <w:rFonts w:ascii="Times New Roman" w:hAnsi="Times New Roman" w:cs="Times New Roman"/>
+          <w:sz w:val="24"/>
+          <w:szCs w:val="24"/>
+        </w:rPr>
+      </w:pPr>
+    </w:p>
+    <w:p>
+      <w:pPr>
+        <w:pStyle w:val="ListParagraph"/>
+        <w:rPr>
+          <w:rFonts w:ascii="Times New Roman" w:hAnsi="Times New Roman" w:cs="Times New Roman"/>
+          <w:sz w:val="24"/>
+          <w:szCs w:val="24"/>
+        </w:rPr>
+      </w:pPr>
+      <w:r>
+        <w:rPr>
+          <w:rFonts w:ascii="Times New Roman" w:hAnsi="Times New Roman" w:cs="Times New Roman"/>
+          <w:sz w:val="24"/>
+          <w:szCs w:val="24"/>
+        </w:rPr>
+        <w:tab/>
+        <w:t>For KNN:</w:t>
+      </w:r>
+    </w:p>
+    <w:p>
+      <w:pPr>
+        <w:pStyle w:val="ListParagraph"/>
+        <w:rPr>
+          <w:rFonts w:ascii="Times New Roman" w:hAnsi="Times New Roman" w:cs="Times New Roman"/>
+          <w:sz w:val="24"/>
+          <w:szCs w:val="24"/>
+        </w:rPr>
+      </w:pPr>
+      <w:r>
+        <w:rPr>
+          <w:rFonts w:ascii="Times New Roman" w:hAnsi="Times New Roman" w:cs="Times New Roman"/>
+          <w:sz w:val="24"/>
+          <w:szCs w:val="24"/>
+        </w:rPr>
+        <w:tab/>
+        <w:t>The model is more accurate when k=</w:t>
+      </w:r>
+    </w:p>
+    <w:p>
+      <w:pPr>
+        <w:pStyle w:val="ListParagraph"/>
+        <w:rPr>
+          <w:rFonts w:ascii="Times New Roman" w:hAnsi="Times New Roman" w:cs="Times New Roman"/>
+          <w:sz w:val="24"/>
+          <w:szCs w:val="24"/>
+        </w:rPr>
+      </w:pPr>
+    </w:p>
+    <w:p>
+      <w:pPr>
+        <w:pStyle w:val="ListParagraph"/>
+        <w:rPr>
+          <w:rFonts w:ascii="Times New Roman" w:hAnsi="Times New Roman" w:cs="Times New Roman"/>
+          <w:sz w:val="24"/>
+          <w:szCs w:val="24"/>
+        </w:rPr>
+      </w:pPr>
+      <w:r>
+        <w:rPr>
+          <w:rFonts w:ascii="Times New Roman" w:hAnsi="Times New Roman" w:cs="Times New Roman"/>
+          <w:sz w:val="24"/>
+          <w:szCs w:val="24"/>
+        </w:rPr>
+        <w:tab/>
+        <w:t>For Decision Tree:</w:t>
+      </w:r>
+    </w:p>
+    <w:p>
+      <w:pPr>
+        <w:pStyle w:val="ListParagraph"/>
+        <w:rPr>
+          <w:rFonts w:ascii="Times New Roman" w:hAnsi="Times New Roman" w:cs="Times New Roman"/>
+          <w:sz w:val="24"/>
+          <w:szCs w:val="24"/>
+        </w:rPr>
+      </w:pPr>
+      <w:r>
+        <w:rPr>
+          <w:rFonts w:ascii="Times New Roman" w:hAnsi="Times New Roman" w:cs="Times New Roman"/>
+          <w:sz w:val="24"/>
+          <w:szCs w:val="24"/>
+        </w:rPr>
+        <w:tab/>
+        <w:t>The model is more accurate when depth =</w:t>
+      </w:r>
+    </w:p>
+    <w:p>
+      <w:pPr>
+        <w:pStyle w:val="ListParagraph"/>
+        <w:rPr>
+          <w:rFonts w:ascii="Times New Roman" w:hAnsi="Times New Roman" w:cs="Times New Roman"/>
+          <w:sz w:val="24"/>
+          <w:szCs w:val="24"/>
+        </w:rPr>
+      </w:pPr>
+    </w:p>
+    <w:p>
+      <w:pPr>
+        <w:pStyle w:val="ListParagraph"/>
+        <w:rPr>
+          <w:rFonts w:ascii="Times New Roman" w:hAnsi="Times New Roman" w:cs="Times New Roman"/>
+          <w:sz w:val="24"/>
+          <w:szCs w:val="24"/>
+        </w:rPr>
+      </w:pPr>
+      <w:r>
+        <w:rPr>
+          <w:rFonts w:ascii="Times New Roman" w:hAnsi="Times New Roman" w:cs="Times New Roman"/>
+          <w:sz w:val="24"/>
+          <w:szCs w:val="24"/>
+        </w:rPr>
+        <w:tab/>
+        <w:t>For Logistic regression:</w:t>
+      </w:r>
+    </w:p>
+    <w:p>
+      <w:pPr>
+        <w:pStyle w:val="ListParagraph"/>
+        <w:rPr>
+          <w:rFonts w:ascii="Times New Roman" w:hAnsi="Times New Roman" w:cs="Times New Roman"/>
+          <w:sz w:val="24"/>
+          <w:szCs w:val="24"/>
+        </w:rPr>
+      </w:pPr>
+      <w:r>
+        <w:rPr>
+          <w:rFonts w:ascii="Times New Roman" w:hAnsi="Times New Roman" w:cs="Times New Roman"/>
+          <w:sz w:val="24"/>
+          <w:szCs w:val="24"/>
+        </w:rPr>
+        <w:tab/>
+        <w:t xml:space="preserve">The model is more accurate </w:t>
+      </w:r>
+      <w:r>
+        <w:rPr>
+          <w:rFonts w:ascii="Times New Roman" w:hAnsi="Times New Roman" w:cs="Times New Roman"/>
+          <w:sz w:val="24"/>
+          <w:szCs w:val="24"/>
+        </w:rPr>
+        <w:t xml:space="preserve">for </w:t>
+      </w:r>
+    </w:p>
+    <w:p>
+      <w:pPr>
+        <w:pStyle w:val="ListParagraph"/>
+        <w:rPr>
+          <w:rFonts w:ascii="Times New Roman" w:hAnsi="Times New Roman" w:cs="Times New Roman"/>
+          <w:sz w:val="24"/>
+          <w:szCs w:val="24"/>
+        </w:rPr>
+      </w:pPr>
+    </w:p>
+    <w:p>
+      <w:pPr>
+        <w:pStyle w:val="ListParagraph"/>
+        <w:numPr>
+          <w:ilvl w:val="0"/>
+          <w:numId w:val="1"/>
+        </w:numPr>
+        <w:rPr>
+          <w:rFonts w:ascii="Times New Roman" w:hAnsi="Times New Roman" w:cs="Times New Roman"/>
+          <w:b/>
+          <w:sz w:val="32"/>
+          <w:szCs w:val="32"/>
+          <w:u w:val="single"/>
+        </w:rPr>
+      </w:pPr>
+      <w:r>
+        <w:rPr>
+          <w:rFonts w:ascii="Times New Roman" w:hAnsi="Times New Roman" w:cs="Times New Roman"/>
+          <w:b/>
+          <w:sz w:val="32"/>
+          <w:szCs w:val="32"/>
+          <w:u w:val="single"/>
+        </w:rPr>
+        <w:t>Discussion:</w:t>
+      </w:r>
+    </w:p>
+    <w:p>
+      <w:pPr>
+        <w:pStyle w:val="ListParagraph"/>
+        <w:rPr>
+          <w:rFonts w:ascii="Times New Roman" w:hAnsi="Times New Roman" w:cs="Times New Roman"/>
+          <w:sz w:val="24"/>
+          <w:szCs w:val="24"/>
+        </w:rPr>
+      </w:pPr>
+    </w:p>
+    <w:p>
+      <w:pPr>
+        <w:pStyle w:val="NormalWeb"/>
+        <w:shd w:val="clear" w:color="auto" w:fill="FFFFFF"/>
+        <w:rPr>
+          <w:color w:val="08090A"/>
+        </w:rPr>
+      </w:pPr>
+      <w:r>
+        <w:rPr>
+          <w:rFonts w:ascii="Segoe UI" w:hAnsi="Segoe UI" w:cs="Segoe UI"/>
+          <w:color w:val="08090A"/>
+          <w:sz w:val="30"/>
+          <w:szCs w:val="30"/>
+        </w:rPr>
+        <w:lastRenderedPageBreak/>
+        <w:tab/>
+      </w:r>
+      <w:r>
+        <w:rPr>
+          <w:color w:val="08090A"/>
+        </w:rPr>
+        <w:t>W</w:t>
+      </w:r>
+      <w:r>
+        <w:rPr>
+          <w:color w:val="08090A"/>
+        </w:rPr>
+        <w:t>e had categorical data that was of type 'object'. This is not a data type that we could have fed through an algorithm, so label encoding was used to created new classes that were of type int8; a numerical data type.</w:t>
+      </w:r>
+    </w:p>
+    <w:p>
+      <w:pPr>
+        <w:pStyle w:val="NormalWeb"/>
+        <w:shd w:val="clear" w:color="auto" w:fill="FFFFFF"/>
+        <w:rPr>
+          <w:color w:val="08090A"/>
+        </w:rPr>
+      </w:pPr>
+      <w:r>
+        <w:rPr>
+          <w:color w:val="08090A"/>
+        </w:rPr>
+        <w:t xml:space="preserve">After solving that issue we were presented with another - imbalanced data. As mentioned earlier, class 1 was nearly three times larger than class 2. The solution to this was </w:t>
+      </w:r>
+      <w:proofErr w:type="spellStart"/>
+      <w:r>
+        <w:rPr>
+          <w:color w:val="08090A"/>
+        </w:rPr>
+        <w:t>downsampling</w:t>
+      </w:r>
+      <w:proofErr w:type="spellEnd"/>
+      <w:r>
+        <w:rPr>
+          <w:color w:val="08090A"/>
+        </w:rPr>
+        <w:t xml:space="preserve"> the majority class with </w:t>
+      </w:r>
+      <w:proofErr w:type="spellStart"/>
+      <w:r>
+        <w:rPr>
+          <w:color w:val="08090A"/>
+        </w:rPr>
+        <w:t>sklearn's</w:t>
+      </w:r>
+      <w:proofErr w:type="spellEnd"/>
+      <w:r>
+        <w:rPr>
+          <w:color w:val="08090A"/>
+        </w:rPr>
+        <w:t xml:space="preserve"> resample tool. We </w:t>
+      </w:r>
+      <w:proofErr w:type="spellStart"/>
+      <w:r>
+        <w:rPr>
+          <w:color w:val="08090A"/>
+        </w:rPr>
+        <w:t>downsampled</w:t>
+      </w:r>
+      <w:proofErr w:type="spellEnd"/>
+      <w:r>
+        <w:rPr>
+          <w:color w:val="08090A"/>
+        </w:rPr>
+        <w:t xml:space="preserve"> to match the minority class exactly with 58188 values each.</w:t>
+      </w:r>
+    </w:p>
+    <w:p>
+      <w:pPr>
+        <w:pStyle w:val="NormalWeb"/>
+        <w:shd w:val="clear" w:color="auto" w:fill="FFFFFF"/>
+        <w:rPr>
+          <w:color w:val="08090A"/>
+        </w:rPr>
+      </w:pPr>
+      <w:r>
+        <w:rPr>
+          <w:color w:val="08090A"/>
+        </w:rPr>
+        <w:t>Once we analyzed and cleaned the data, it was then fed through three ML models; K-Nearest Neighbor, Decision Tree and Logistic Regression. Although the first two are ideal for this project, logistic regression made most sense because of its binary nature.</w:t>
+      </w:r>
+    </w:p>
+    <w:p>
+      <w:pPr>
+        <w:pStyle w:val="NormalWeb"/>
+        <w:shd w:val="clear" w:color="auto" w:fill="FFFFFF"/>
+        <w:rPr>
+          <w:color w:val="08090A"/>
+        </w:rPr>
+      </w:pPr>
+      <w:r>
+        <w:rPr>
+          <w:color w:val="08090A"/>
+        </w:rPr>
+        <w:t xml:space="preserve">Evaluation metrics used to test the accuracy of our models were </w:t>
+      </w:r>
+      <w:proofErr w:type="spellStart"/>
+      <w:r>
+        <w:rPr>
+          <w:color w:val="08090A"/>
+        </w:rPr>
+        <w:t>jaccard</w:t>
+      </w:r>
+      <w:proofErr w:type="spellEnd"/>
+      <w:r>
+        <w:rPr>
+          <w:color w:val="08090A"/>
+        </w:rPr>
+        <w:t xml:space="preserve"> index, f-1 score and </w:t>
+      </w:r>
+      <w:proofErr w:type="spellStart"/>
+      <w:r>
+        <w:rPr>
+          <w:color w:val="08090A"/>
+        </w:rPr>
+        <w:t>logloss</w:t>
+      </w:r>
+      <w:proofErr w:type="spellEnd"/>
+      <w:r>
+        <w:rPr>
+          <w:color w:val="08090A"/>
+        </w:rPr>
+        <w:t xml:space="preserve"> for logistic regression. Choosing different k, max depth and </w:t>
+      </w:r>
+      <w:proofErr w:type="spellStart"/>
+      <w:r>
+        <w:rPr>
+          <w:color w:val="08090A"/>
+        </w:rPr>
+        <w:t>hyparameter</w:t>
+      </w:r>
+      <w:proofErr w:type="spellEnd"/>
+      <w:r>
+        <w:rPr>
+          <w:color w:val="08090A"/>
+        </w:rPr>
+        <w:t xml:space="preserve"> C values helped to improve our accuracy to be the best possible.</w:t>
+      </w:r>
+    </w:p>
+    <w:p>
+      <w:pPr>
+        <w:pStyle w:val="Heading2"/>
+        <w:numPr>
+          <w:ilvl w:val="0"/>
+          <w:numId w:val="1"/>
+        </w:numPr>
+        <w:shd w:val="clear" w:color="auto" w:fill="FFFFFF"/>
+        <w:spacing w:before="0" w:after="120" w:line="300" w:lineRule="atLeast"/>
+        <w:rPr>
+          <w:rFonts w:ascii="Times New Roman" w:hAnsi="Times New Roman" w:cs="Times New Roman"/>
+          <w:bCs w:val="0"/>
+          <w:color w:val="08090A"/>
+          <w:sz w:val="32"/>
+          <w:szCs w:val="32"/>
+          <w:u w:val="single"/>
+        </w:rPr>
+      </w:pPr>
+      <w:bookmarkStart w:id="3" w:name="conclusion"/>
+      <w:bookmarkEnd w:id="3"/>
+      <w:r>
+        <w:rPr>
+          <w:rFonts w:ascii="Times New Roman" w:hAnsi="Times New Roman" w:cs="Times New Roman"/>
+          <w:bCs w:val="0"/>
+          <w:color w:val="08090A"/>
+          <w:sz w:val="32"/>
+          <w:szCs w:val="32"/>
+          <w:u w:val="single"/>
+        </w:rPr>
+        <w:t>Conclusion:</w:t>
+      </w:r>
+    </w:p>
+    <w:p>
+      <w:pPr>
+        <w:pStyle w:val="NormalWeb"/>
+        <w:shd w:val="clear" w:color="auto" w:fill="FFFFFF"/>
+        <w:rPr>
+          <w:color w:val="08090A"/>
+        </w:rPr>
+      </w:pPr>
+      <w:r>
+        <w:rPr>
+          <w:color w:val="08090A"/>
+        </w:rPr>
+        <w:tab/>
+      </w:r>
+      <w:r>
+        <w:rPr>
+          <w:color w:val="08090A"/>
+        </w:rPr>
+        <w:t>Based on historical data from weather conditions pointing to certain classes, we can conclude that particular weather conditions have a somewhat impact on whether or not travel could result in property damage (class 1) or injury (class 2).</w:t>
+      </w:r>
+    </w:p>
+    <w:p>
+      <w:pPr>
+        <w:pStyle w:val="ListParagraph"/>
+        <w:rPr>
+          <w:rFonts w:ascii="Times New Roman" w:hAnsi="Times New Roman" w:cs="Times New Roman"/>
+          <w:sz w:val="24"/>
+          <w:szCs w:val="24"/>
+        </w:rPr>
+      </w:pPr>
     </w:p>
     <w:sectPr>
       <w:pgSz w:w="12240" w:h="15840"/>
@@ -640,14 +1483,14 @@
   <w:abstractNum w:abstractNumId="1">
     <w:nsid w:val="63E64631"/>
     <w:multiLevelType w:val="hybridMultilevel"/>
-    <w:tmpl w:val="18C6BB86"/>
+    <w:tmpl w:val="176E4EFE"/>
     <w:lvl w:ilvl="0" w:tplc="04090001">
       <w:start w:val="1"/>
       <w:numFmt w:val="bullet"/>
       <w:lvlText w:val=""/>
       <w:lvlJc w:val="left"/>
       <w:pPr>
-        <w:ind w:left="720" w:hanging="360"/>
+        <w:ind w:left="360" w:hanging="360"/>
       </w:pPr>
       <w:rPr>
         <w:rFonts w:ascii="Symbol" w:hAnsi="Symbol" w:hint="default"/>
@@ -919,6 +1762,50 @@
     <w:name w:val="Normal"/>
     <w:qFormat/>
   </w:style>
+  <w:style w:type="paragraph" w:styleId="Heading2">
+    <w:name w:val="heading 2"/>
+    <w:basedOn w:val="Normal"/>
+    <w:next w:val="Normal"/>
+    <w:link w:val="Heading2Char"/>
+    <w:uiPriority w:val="9"/>
+    <w:semiHidden/>
+    <w:unhideWhenUsed/>
+    <w:qFormat/>
+    <w:rsid w:val="0080496B"/>
+    <w:pPr>
+      <w:keepNext/>
+      <w:keepLines/>
+      <w:spacing w:before="200" w:after="0"/>
+      <w:outlineLvl w:val="1"/>
+    </w:pPr>
+    <w:rPr>
+      <w:rFonts w:asciiTheme="majorHAnsi" w:eastAsiaTheme="majorEastAsia" w:hAnsiTheme="majorHAnsi" w:cstheme="majorBidi"/>
+      <w:b/>
+      <w:bCs/>
+      <w:color w:val="4F81BD" w:themeColor="accent1"/>
+      <w:sz w:val="26"/>
+      <w:szCs w:val="26"/>
+    </w:rPr>
+  </w:style>
+  <w:style w:type="paragraph" w:styleId="Heading5">
+    <w:name w:val="heading 5"/>
+    <w:basedOn w:val="Normal"/>
+    <w:link w:val="Heading5Char"/>
+    <w:uiPriority w:val="9"/>
+    <w:qFormat/>
+    <w:rsid w:val="00343C39"/>
+    <w:pPr>
+      <w:spacing w:before="100" w:beforeAutospacing="1" w:after="100" w:afterAutospacing="1" w:line="240" w:lineRule="auto"/>
+      <w:outlineLvl w:val="4"/>
+    </w:pPr>
+    <w:rPr>
+      <w:rFonts w:ascii="Times New Roman" w:eastAsia="Times New Roman" w:hAnsi="Times New Roman" w:cs="Times New Roman"/>
+      <w:b/>
+      <w:bCs/>
+      <w:sz w:val="20"/>
+      <w:szCs w:val="20"/>
+    </w:rPr>
+  </w:style>
   <w:style w:type="character" w:default="1" w:styleId="DefaultParagraphFont">
     <w:name w:val="Default Paragraph Font"/>
     <w:uiPriority w:val="1"/>
@@ -957,6 +1844,52 @@
       <w:ind w:left="720"/>
       <w:contextualSpacing/>
     </w:pPr>
+  </w:style>
+  <w:style w:type="character" w:customStyle="1" w:styleId="Heading5Char">
+    <w:name w:val="Heading 5 Char"/>
+    <w:basedOn w:val="DefaultParagraphFont"/>
+    <w:link w:val="Heading5"/>
+    <w:uiPriority w:val="9"/>
+    <w:rsid w:val="00343C39"/>
+    <w:rPr>
+      <w:rFonts w:ascii="Times New Roman" w:eastAsia="Times New Roman" w:hAnsi="Times New Roman" w:cs="Times New Roman"/>
+      <w:b/>
+      <w:bCs/>
+      <w:sz w:val="20"/>
+      <w:szCs w:val="20"/>
+    </w:rPr>
+  </w:style>
+  <w:style w:type="paragraph" w:styleId="NormalWeb">
+    <w:name w:val="Normal (Web)"/>
+    <w:basedOn w:val="Normal"/>
+    <w:uiPriority w:val="99"/>
+    <w:semiHidden/>
+    <w:unhideWhenUsed/>
+    <w:rsid w:val="00343C39"/>
+    <w:pPr>
+      <w:spacing w:before="100" w:beforeAutospacing="1" w:after="100" w:afterAutospacing="1" w:line="240" w:lineRule="auto"/>
+    </w:pPr>
+    <w:rPr>
+      <w:rFonts w:ascii="Times New Roman" w:eastAsia="Times New Roman" w:hAnsi="Times New Roman" w:cs="Times New Roman"/>
+      <w:sz w:val="24"/>
+      <w:szCs w:val="24"/>
+    </w:rPr>
+  </w:style>
+  <w:style w:type="character" w:customStyle="1" w:styleId="Heading2Char">
+    <w:name w:val="Heading 2 Char"/>
+    <w:basedOn w:val="DefaultParagraphFont"/>
+    <w:link w:val="Heading2"/>
+    <w:uiPriority w:val="9"/>
+    <w:semiHidden/>
+    <w:rsid w:val="0080496B"/>
+    <w:rPr>
+      <w:rFonts w:asciiTheme="majorHAnsi" w:eastAsiaTheme="majorEastAsia" w:hAnsiTheme="majorHAnsi" w:cstheme="majorBidi"/>
+      <w:b/>
+      <w:bCs/>
+      <w:color w:val="4F81BD" w:themeColor="accent1"/>
+      <w:sz w:val="26"/>
+      <w:szCs w:val="26"/>
+    </w:rPr>
   </w:style>
 </w:styles>
 </file>

</xml_diff>